<commit_message>
journal updated, misc. files removed
</commit_message>
<xml_diff>
--- a/lab_02/Lab-2-Journal-03102022-091439am.docx
+++ b/lab_02/Lab-2-Journal-03102022-091439am.docx
@@ -479,7 +479,7 @@
           <w:sz w:val="28"/>
           <w:szCs w:val="24"/>
         </w:rPr>
-        <w:t>Student Name</w:t>
+        <w:t>Muhammad Naeem Tahir</w:t>
       </w:r>
     </w:p>
     <w:p>
@@ -502,7 +502,25 @@
           <w:sz w:val="24"/>
           <w:szCs w:val="24"/>
         </w:rPr>
-        <w:t>Enrolment No.</w:t>
+        <w:t>Enrolment No</w:t>
+      </w:r>
+      <w:r>
+        <w:rPr>
+          <w:rFonts w:ascii="Times New Roman" w:eastAsia="Times New Roman" w:hAnsi="Times New Roman" w:cs="Times New Roman"/>
+          <w:b/>
+          <w:sz w:val="24"/>
+          <w:szCs w:val="24"/>
+        </w:rPr>
+        <w:t xml:space="preserve">: </w:t>
+      </w:r>
+      <w:r>
+        <w:rPr>
+          <w:rFonts w:ascii="Times New Roman" w:eastAsia="Times New Roman" w:hAnsi="Times New Roman" w:cs="Times New Roman"/>
+          <w:bCs/>
+          <w:sz w:val="24"/>
+          <w:szCs w:val="24"/>
+        </w:rPr>
+        <w:t>01-134202-117</w:t>
       </w:r>
     </w:p>
     <w:p>
@@ -525,22 +543,8 @@
           <w:sz w:val="24"/>
           <w:szCs w:val="24"/>
         </w:rPr>
-        <w:t>Class and Section</w:t>
-      </w:r>
-    </w:p>
-    <w:p>
-      <w:pPr>
-        <w:keepNext/>
-        <w:spacing w:after="0" w:line="240" w:lineRule="auto"/>
-        <w:jc w:val="center"/>
-        <w:outlineLvl w:val="2"/>
-        <w:rPr>
-          <w:rFonts w:ascii="Times New Roman" w:eastAsia="Times New Roman" w:hAnsi="Times New Roman" w:cs="Times New Roman"/>
-          <w:b/>
-          <w:sz w:val="28"/>
-          <w:szCs w:val="24"/>
-        </w:rPr>
-      </w:pPr>
+        <w:t>BSCS (5A)</w:t>
+      </w:r>
     </w:p>
     <w:p>
       <w:pPr>
@@ -1469,6 +1473,92 @@
     </w:p>
     <w:p>
       <w:pPr>
+        <w:ind w:left="720" w:hanging="720"/>
+        <w:rPr>
+          <w:rFonts w:ascii="Times New Roman" w:eastAsia="Times New Roman" w:hAnsi="Times New Roman" w:cs="Times New Roman"/>
+          <w:b/>
+          <w:sz w:val="24"/>
+          <w:szCs w:val="24"/>
+        </w:rPr>
+      </w:pPr>
+      <w:r>
+        <w:rPr>
+          <w:rFonts w:ascii="Times New Roman" w:eastAsia="Times New Roman" w:hAnsi="Times New Roman" w:cs="Times New Roman"/>
+          <w:b/>
+          <w:sz w:val="24"/>
+          <w:szCs w:val="24"/>
+        </w:rPr>
+        <w:t>Output:</w:t>
+      </w:r>
+    </w:p>
+    <w:p>
+      <w:pPr>
+        <w:ind w:left="720" w:hanging="720"/>
+        <w:jc w:val="center"/>
+        <w:rPr>
+          <w:rFonts w:ascii="Times New Roman" w:eastAsia="Times New Roman" w:hAnsi="Times New Roman" w:cs="Times New Roman"/>
+          <w:b/>
+          <w:sz w:val="24"/>
+          <w:szCs w:val="24"/>
+        </w:rPr>
+      </w:pPr>
+      <w:r>
+        <w:rPr>
+          <w:noProof/>
+        </w:rPr>
+        <w:drawing>
+          <wp:inline distT="0" distB="0" distL="0" distR="0" wp14:anchorId="4ECB6E05" wp14:editId="47EBC87C">
+            <wp:extent cx="6400800" cy="3598545"/>
+            <wp:effectExtent l="76200" t="76200" r="133350" b="135255"/>
+            <wp:docPr id="2" name="Picture 2"/>
+            <wp:cNvGraphicFramePr>
+              <a:graphicFrameLocks xmlns:a="http://schemas.openxmlformats.org/drawingml/2006/main" noChangeAspect="1"/>
+            </wp:cNvGraphicFramePr>
+            <a:graphic xmlns:a="http://schemas.openxmlformats.org/drawingml/2006/main">
+              <a:graphicData uri="http://schemas.openxmlformats.org/drawingml/2006/picture">
+                <pic:pic xmlns:pic="http://schemas.openxmlformats.org/drawingml/2006/picture">
+                  <pic:nvPicPr>
+                    <pic:cNvPr id="1" name=""/>
+                    <pic:cNvPicPr/>
+                  </pic:nvPicPr>
+                  <pic:blipFill>
+                    <a:blip r:embed="rId7"/>
+                    <a:stretch>
+                      <a:fillRect/>
+                    </a:stretch>
+                  </pic:blipFill>
+                  <pic:spPr>
+                    <a:xfrm>
+                      <a:off x="0" y="0"/>
+                      <a:ext cx="6400800" cy="3598545"/>
+                    </a:xfrm>
+                    <a:prstGeom prst="rect">
+                      <a:avLst/>
+                    </a:prstGeom>
+                    <a:ln w="38100" cap="sq">
+                      <a:solidFill>
+                        <a:srgbClr val="000000"/>
+                      </a:solidFill>
+                      <a:prstDash val="solid"/>
+                      <a:miter lim="800000"/>
+                    </a:ln>
+                    <a:effectLst>
+                      <a:outerShdw blurRad="50800" dist="38100" dir="2700000" algn="tl" rotWithShape="0">
+                        <a:srgbClr val="000000">
+                          <a:alpha val="43000"/>
+                        </a:srgbClr>
+                      </a:outerShdw>
+                    </a:effectLst>
+                  </pic:spPr>
+                </pic:pic>
+              </a:graphicData>
+            </a:graphic>
+          </wp:inline>
+        </w:drawing>
+      </w:r>
+    </w:p>
+    <w:p>
+      <w:pPr>
         <w:ind w:hanging="11"/>
         <w:jc w:val="both"/>
         <w:rPr>
@@ -1480,224 +1570,225 @@
     </w:p>
     <w:p>
       <w:pPr>
+        <w:ind w:left="720" w:hanging="720"/>
+        <w:rPr>
+          <w:rFonts w:ascii="Times New Roman" w:eastAsia="Times New Roman" w:hAnsi="Times New Roman" w:cs="Times New Roman"/>
+          <w:b/>
+          <w:sz w:val="24"/>
+          <w:szCs w:val="24"/>
+        </w:rPr>
+      </w:pPr>
+      <w:r>
+        <w:rPr>
+          <w:rFonts w:ascii="Times New Roman" w:eastAsia="Times New Roman" w:hAnsi="Times New Roman" w:cs="Times New Roman"/>
+          <w:b/>
+          <w:sz w:val="24"/>
+          <w:szCs w:val="24"/>
+        </w:rPr>
+        <w:t>Analysis:</w:t>
+      </w:r>
+    </w:p>
+    <w:p/>
+    <w:p>
+      <w:pPr>
+        <w:ind w:left="720" w:hanging="720"/>
+        <w:rPr>
+          <w:rFonts w:ascii="Times New Roman" w:eastAsia="Times New Roman" w:hAnsi="Times New Roman" w:cs="Times New Roman"/>
+          <w:b/>
+          <w:sz w:val="24"/>
+          <w:szCs w:val="24"/>
+        </w:rPr>
+      </w:pPr>
+    </w:p>
+    <w:p>
+      <w:pPr>
+        <w:ind w:left="720" w:hanging="720"/>
+        <w:rPr>
+          <w:rFonts w:ascii="Times New Roman" w:eastAsia="Times New Roman" w:hAnsi="Times New Roman" w:cs="Times New Roman"/>
+          <w:b/>
+          <w:sz w:val="24"/>
+          <w:szCs w:val="24"/>
+        </w:rPr>
+      </w:pPr>
+    </w:p>
+    <w:p>
+      <w:pPr>
+        <w:ind w:left="720" w:hanging="720"/>
+        <w:rPr>
+          <w:rFonts w:ascii="Times New Roman" w:eastAsia="Times New Roman" w:hAnsi="Times New Roman" w:cs="Times New Roman"/>
+          <w:b/>
+          <w:sz w:val="24"/>
+          <w:szCs w:val="24"/>
+        </w:rPr>
+      </w:pPr>
+    </w:p>
+    <w:p>
+      <w:pPr>
+        <w:ind w:left="720" w:hanging="720"/>
+        <w:rPr>
+          <w:rFonts w:ascii="Times New Roman" w:eastAsia="Times New Roman" w:hAnsi="Times New Roman" w:cs="Times New Roman"/>
+          <w:b/>
+          <w:sz w:val="24"/>
+          <w:szCs w:val="24"/>
+        </w:rPr>
+      </w:pPr>
+    </w:p>
+    <w:p>
+      <w:pPr>
+        <w:ind w:left="720" w:hanging="720"/>
+        <w:rPr>
+          <w:rFonts w:ascii="Times New Roman" w:eastAsia="Times New Roman" w:hAnsi="Times New Roman" w:cs="Times New Roman"/>
+          <w:b/>
+          <w:sz w:val="24"/>
+          <w:szCs w:val="24"/>
+        </w:rPr>
+      </w:pPr>
+      <w:r>
+        <w:rPr>
+          <w:rFonts w:ascii="Times New Roman" w:eastAsia="Times New Roman" w:hAnsi="Times New Roman" w:cs="Times New Roman"/>
+          <w:b/>
+          <w:sz w:val="24"/>
+          <w:szCs w:val="24"/>
+        </w:rPr>
+        <w:lastRenderedPageBreak/>
+        <w:t>Task # 2:</w:t>
+      </w:r>
+    </w:p>
+    <w:p>
+      <w:pPr>
+        <w:ind w:left="720" w:hanging="720"/>
+        <w:rPr>
+          <w:rFonts w:cs="Times New Roman"/>
+          <w:b/>
+          <w:sz w:val="24"/>
+          <w:szCs w:val="24"/>
+        </w:rPr>
+      </w:pPr>
+      <w:r>
+        <w:rPr>
+          <w:rFonts w:cs="Times New Roman"/>
+          <w:b/>
+          <w:sz w:val="24"/>
+          <w:szCs w:val="24"/>
+        </w:rPr>
+        <w:t>Check whether the character read is a space, tab, newline, if so skip and read next character.</w:t>
+      </w:r>
+    </w:p>
+    <w:p>
+      <w:pPr>
+        <w:ind w:left="720" w:hanging="720"/>
+        <w:rPr>
+          <w:rFonts w:ascii="Times New Roman" w:eastAsia="Times New Roman" w:hAnsi="Times New Roman" w:cs="Times New Roman"/>
+          <w:b/>
+          <w:sz w:val="24"/>
+          <w:szCs w:val="24"/>
+        </w:rPr>
+      </w:pPr>
+      <w:r>
+        <w:rPr>
+          <w:rFonts w:ascii="Times New Roman" w:eastAsia="Times New Roman" w:hAnsi="Times New Roman" w:cs="Times New Roman"/>
+          <w:b/>
+          <w:sz w:val="24"/>
+          <w:szCs w:val="24"/>
+        </w:rPr>
+        <w:t>Program/Procedure:</w:t>
+      </w:r>
+    </w:p>
+    <w:p>
+      <w:pPr>
+        <w:ind w:left="720" w:hanging="720"/>
+        <w:rPr>
+          <w:rFonts w:ascii="Times New Roman" w:eastAsia="Times New Roman" w:hAnsi="Times New Roman" w:cs="Times New Roman"/>
+          <w:b/>
+          <w:sz w:val="24"/>
+          <w:szCs w:val="24"/>
+        </w:rPr>
+      </w:pPr>
+    </w:p>
+    <w:p>
+      <w:pPr>
+        <w:ind w:left="720" w:hanging="720"/>
+        <w:rPr>
+          <w:rFonts w:ascii="Times New Roman" w:eastAsia="Times New Roman" w:hAnsi="Times New Roman" w:cs="Times New Roman"/>
+          <w:b/>
+          <w:sz w:val="24"/>
+          <w:szCs w:val="24"/>
+        </w:rPr>
+      </w:pPr>
+      <w:r>
+        <w:rPr>
+          <w:rFonts w:ascii="Times New Roman" w:eastAsia="Times New Roman" w:hAnsi="Times New Roman" w:cs="Times New Roman"/>
+          <w:b/>
+          <w:sz w:val="24"/>
+          <w:szCs w:val="24"/>
+        </w:rPr>
+        <w:t>Output:</w:t>
+      </w:r>
+    </w:p>
+    <w:p>
+      <w:pPr>
         <w:ind w:hanging="11"/>
-        <w:jc w:val="both"/>
+        <w:jc w:val="center"/>
         <w:rPr>
           <w:rFonts w:ascii="Times New Roman" w:hAnsi="Times New Roman" w:cs="Times New Roman"/>
           <w:sz w:val="24"/>
           <w:szCs w:val="24"/>
         </w:rPr>
       </w:pPr>
-    </w:p>
-    <w:p>
-      <w:pPr>
-        <w:ind w:hanging="11"/>
-        <w:jc w:val="both"/>
-        <w:rPr>
-          <w:rFonts w:ascii="Times New Roman" w:hAnsi="Times New Roman" w:cs="Times New Roman"/>
-          <w:sz w:val="24"/>
-          <w:szCs w:val="24"/>
-        </w:rPr>
-      </w:pPr>
-    </w:p>
-    <w:p>
-      <w:pPr>
-        <w:ind w:hanging="11"/>
-        <w:jc w:val="both"/>
-        <w:rPr>
-          <w:rFonts w:ascii="Times New Roman" w:hAnsi="Times New Roman" w:cs="Times New Roman"/>
-          <w:sz w:val="24"/>
-          <w:szCs w:val="24"/>
-        </w:rPr>
-      </w:pPr>
-    </w:p>
-    <w:p>
-      <w:pPr>
-        <w:ind w:left="720" w:hanging="720"/>
-        <w:rPr>
-          <w:rFonts w:ascii="Times New Roman" w:eastAsia="Times New Roman" w:hAnsi="Times New Roman" w:cs="Times New Roman"/>
-          <w:b/>
-          <w:sz w:val="24"/>
-          <w:szCs w:val="24"/>
-        </w:rPr>
-      </w:pPr>
-      <w:r>
-        <w:rPr>
-          <w:rFonts w:ascii="Times New Roman" w:eastAsia="Times New Roman" w:hAnsi="Times New Roman" w:cs="Times New Roman"/>
-          <w:b/>
-          <w:sz w:val="24"/>
-          <w:szCs w:val="24"/>
-        </w:rPr>
-        <w:t>Output:</w:t>
-      </w:r>
-    </w:p>
-    <w:p>
-      <w:pPr>
-        <w:ind w:left="720" w:hanging="720"/>
-        <w:jc w:val="center"/>
-        <w:rPr>
-          <w:rFonts w:ascii="Times New Roman" w:eastAsia="Times New Roman" w:hAnsi="Times New Roman" w:cs="Times New Roman"/>
-          <w:b/>
-          <w:sz w:val="24"/>
-          <w:szCs w:val="24"/>
-        </w:rPr>
-      </w:pPr>
-    </w:p>
-    <w:p>
-      <w:pPr>
-        <w:ind w:hanging="11"/>
-        <w:jc w:val="both"/>
-        <w:rPr>
-          <w:rFonts w:ascii="Times New Roman" w:hAnsi="Times New Roman" w:cs="Times New Roman"/>
-          <w:sz w:val="24"/>
-          <w:szCs w:val="24"/>
-        </w:rPr>
-      </w:pPr>
-    </w:p>
-    <w:p>
-      <w:pPr>
-        <w:ind w:left="720" w:hanging="720"/>
-        <w:rPr>
-          <w:rFonts w:ascii="Times New Roman" w:eastAsia="Times New Roman" w:hAnsi="Times New Roman" w:cs="Times New Roman"/>
-          <w:b/>
-          <w:sz w:val="24"/>
-          <w:szCs w:val="24"/>
-        </w:rPr>
-      </w:pPr>
-      <w:r>
-        <w:rPr>
-          <w:rFonts w:ascii="Times New Roman" w:eastAsia="Times New Roman" w:hAnsi="Times New Roman" w:cs="Times New Roman"/>
-          <w:b/>
-          <w:sz w:val="24"/>
-          <w:szCs w:val="24"/>
-        </w:rPr>
-        <w:t>Analysis:</w:t>
-      </w:r>
-    </w:p>
-    <w:p/>
-    <w:p>
-      <w:pPr>
-        <w:ind w:left="720" w:hanging="720"/>
-        <w:rPr>
-          <w:rFonts w:ascii="Times New Roman" w:eastAsia="Times New Roman" w:hAnsi="Times New Roman" w:cs="Times New Roman"/>
-          <w:b/>
-          <w:sz w:val="24"/>
-          <w:szCs w:val="24"/>
-        </w:rPr>
-      </w:pPr>
-      <w:r>
-        <w:rPr>
-          <w:rFonts w:ascii="Times New Roman" w:eastAsia="Times New Roman" w:hAnsi="Times New Roman" w:cs="Times New Roman"/>
-          <w:b/>
-          <w:sz w:val="24"/>
-          <w:szCs w:val="24"/>
-        </w:rPr>
-        <w:t>Task # 2:</w:t>
-      </w:r>
-    </w:p>
-    <w:p>
-      <w:pPr>
-        <w:ind w:left="720" w:hanging="720"/>
-        <w:rPr>
-          <w:rFonts w:cs="Times New Roman"/>
-          <w:b/>
-          <w:sz w:val="24"/>
-          <w:szCs w:val="24"/>
-        </w:rPr>
-      </w:pPr>
-      <w:r>
-        <w:rPr>
-          <w:rFonts w:cs="Times New Roman"/>
-          <w:b/>
-          <w:sz w:val="24"/>
-          <w:szCs w:val="24"/>
-        </w:rPr>
-        <w:t>Check whether the character read is a space, tab, newline, if so skip and read next character.</w:t>
-      </w:r>
-    </w:p>
-    <w:p>
-      <w:pPr>
-        <w:ind w:left="720" w:hanging="720"/>
-        <w:rPr>
-          <w:rFonts w:ascii="Times New Roman" w:eastAsia="Times New Roman" w:hAnsi="Times New Roman" w:cs="Times New Roman"/>
-          <w:b/>
-          <w:sz w:val="24"/>
-          <w:szCs w:val="24"/>
-        </w:rPr>
-      </w:pPr>
-      <w:r>
-        <w:rPr>
-          <w:rFonts w:ascii="Times New Roman" w:eastAsia="Times New Roman" w:hAnsi="Times New Roman" w:cs="Times New Roman"/>
-          <w:b/>
-          <w:sz w:val="24"/>
-          <w:szCs w:val="24"/>
-        </w:rPr>
-        <w:t>Program/Procedure:</w:t>
-      </w:r>
-    </w:p>
-    <w:p>
-      <w:pPr>
-        <w:ind w:hanging="11"/>
-        <w:jc w:val="both"/>
-        <w:rPr>
-          <w:rFonts w:ascii="Times New Roman" w:hAnsi="Times New Roman" w:cs="Times New Roman"/>
-          <w:sz w:val="24"/>
-          <w:szCs w:val="24"/>
-        </w:rPr>
-      </w:pPr>
-    </w:p>
-    <w:p>
-      <w:pPr>
-        <w:ind w:hanging="11"/>
-        <w:jc w:val="both"/>
-        <w:rPr>
-          <w:rFonts w:ascii="Times New Roman" w:hAnsi="Times New Roman" w:cs="Times New Roman"/>
-          <w:sz w:val="24"/>
-          <w:szCs w:val="24"/>
-        </w:rPr>
-      </w:pPr>
-    </w:p>
-    <w:p>
-      <w:pPr>
-        <w:ind w:hanging="11"/>
-        <w:jc w:val="both"/>
-        <w:rPr>
-          <w:rFonts w:ascii="Times New Roman" w:hAnsi="Times New Roman" w:cs="Times New Roman"/>
-          <w:sz w:val="24"/>
-          <w:szCs w:val="24"/>
-        </w:rPr>
-      </w:pPr>
-    </w:p>
-    <w:p>
-      <w:pPr>
-        <w:ind w:left="720" w:hanging="720"/>
-        <w:rPr>
-          <w:rFonts w:ascii="Times New Roman" w:eastAsia="Times New Roman" w:hAnsi="Times New Roman" w:cs="Times New Roman"/>
-          <w:b/>
-          <w:sz w:val="24"/>
-          <w:szCs w:val="24"/>
-        </w:rPr>
-      </w:pPr>
-      <w:r>
-        <w:rPr>
-          <w:rFonts w:ascii="Times New Roman" w:eastAsia="Times New Roman" w:hAnsi="Times New Roman" w:cs="Times New Roman"/>
-          <w:b/>
-          <w:sz w:val="24"/>
-          <w:szCs w:val="24"/>
-        </w:rPr>
-        <w:t>Output:</w:t>
-      </w:r>
-    </w:p>
-    <w:p>
-      <w:pPr>
-        <w:ind w:hanging="11"/>
-        <w:jc w:val="both"/>
-        <w:rPr>
-          <w:rFonts w:ascii="Times New Roman" w:hAnsi="Times New Roman" w:cs="Times New Roman"/>
-          <w:sz w:val="24"/>
-          <w:szCs w:val="24"/>
-        </w:rPr>
-      </w:pPr>
+      <w:r>
+        <w:rPr>
+          <w:noProof/>
+        </w:rPr>
+        <w:drawing>
+          <wp:inline distT="0" distB="0" distL="0" distR="0" wp14:anchorId="05174B4B" wp14:editId="314F6819">
+            <wp:extent cx="6400800" cy="3598545"/>
+            <wp:effectExtent l="76200" t="76200" r="133350" b="135255"/>
+            <wp:docPr id="4" name="Picture 4"/>
+            <wp:cNvGraphicFramePr>
+              <a:graphicFrameLocks xmlns:a="http://schemas.openxmlformats.org/drawingml/2006/main" noChangeAspect="1"/>
+            </wp:cNvGraphicFramePr>
+            <a:graphic xmlns:a="http://schemas.openxmlformats.org/drawingml/2006/main">
+              <a:graphicData uri="http://schemas.openxmlformats.org/drawingml/2006/picture">
+                <pic:pic xmlns:pic="http://schemas.openxmlformats.org/drawingml/2006/picture">
+                  <pic:nvPicPr>
+                    <pic:cNvPr id="1" name=""/>
+                    <pic:cNvPicPr/>
+                  </pic:nvPicPr>
+                  <pic:blipFill>
+                    <a:blip r:embed="rId8"/>
+                    <a:stretch>
+                      <a:fillRect/>
+                    </a:stretch>
+                  </pic:blipFill>
+                  <pic:spPr>
+                    <a:xfrm>
+                      <a:off x="0" y="0"/>
+                      <a:ext cx="6400800" cy="3598545"/>
+                    </a:xfrm>
+                    <a:prstGeom prst="rect">
+                      <a:avLst/>
+                    </a:prstGeom>
+                    <a:ln w="38100" cap="sq">
+                      <a:solidFill>
+                        <a:srgbClr val="000000"/>
+                      </a:solidFill>
+                      <a:prstDash val="solid"/>
+                      <a:miter lim="800000"/>
+                    </a:ln>
+                    <a:effectLst>
+                      <a:outerShdw blurRad="50800" dist="38100" dir="2700000" algn="tl" rotWithShape="0">
+                        <a:srgbClr val="000000">
+                          <a:alpha val="43000"/>
+                        </a:srgbClr>
+                      </a:outerShdw>
+                    </a:effectLst>
+                  </pic:spPr>
+                </pic:pic>
+              </a:graphicData>
+            </a:graphic>
+          </wp:inline>
+        </w:drawing>
+      </w:r>
     </w:p>
     <w:p>
       <w:pPr>
@@ -1776,123 +1867,6 @@
     </w:p>
     <w:p>
       <w:pPr>
-        <w:shd w:val="clear" w:color="auto" w:fill="FFFFFF"/>
-        <w:spacing w:before="100" w:beforeAutospacing="1" w:after="100" w:afterAutospacing="1" w:line="240" w:lineRule="auto"/>
-        <w:rPr>
-          <w:rFonts w:ascii="Times New Roman" w:eastAsia="Times New Roman" w:hAnsi="Times New Roman" w:cs="Times New Roman"/>
-          <w:color w:val="000000"/>
-          <w:sz w:val="24"/>
-          <w:szCs w:val="24"/>
-          <w:lang w:eastAsia="en-GB"/>
-        </w:rPr>
-      </w:pPr>
-    </w:p>
-    <w:p>
-      <w:pPr>
-        <w:shd w:val="clear" w:color="auto" w:fill="FFFFFF"/>
-        <w:spacing w:before="100" w:beforeAutospacing="1" w:after="100" w:afterAutospacing="1" w:line="240" w:lineRule="auto"/>
-        <w:rPr>
-          <w:rFonts w:ascii="Times New Roman" w:eastAsia="Times New Roman" w:hAnsi="Times New Roman" w:cs="Times New Roman"/>
-          <w:color w:val="000000"/>
-          <w:sz w:val="24"/>
-          <w:szCs w:val="24"/>
-          <w:lang w:eastAsia="en-GB"/>
-        </w:rPr>
-      </w:pPr>
-    </w:p>
-    <w:p>
-      <w:pPr>
-        <w:shd w:val="clear" w:color="auto" w:fill="FFFFFF"/>
-        <w:spacing w:before="100" w:beforeAutospacing="1" w:after="100" w:afterAutospacing="1" w:line="240" w:lineRule="auto"/>
-        <w:rPr>
-          <w:rFonts w:ascii="Times New Roman" w:eastAsia="Times New Roman" w:hAnsi="Times New Roman" w:cs="Times New Roman"/>
-          <w:color w:val="000000"/>
-          <w:sz w:val="24"/>
-          <w:szCs w:val="24"/>
-          <w:lang w:eastAsia="en-GB"/>
-        </w:rPr>
-      </w:pPr>
-    </w:p>
-    <w:p>
-      <w:pPr>
-        <w:shd w:val="clear" w:color="auto" w:fill="FFFFFF"/>
-        <w:spacing w:before="100" w:beforeAutospacing="1" w:after="100" w:afterAutospacing="1" w:line="240" w:lineRule="auto"/>
-        <w:rPr>
-          <w:rFonts w:ascii="Times New Roman" w:eastAsia="Times New Roman" w:hAnsi="Times New Roman" w:cs="Times New Roman"/>
-          <w:color w:val="000000"/>
-          <w:sz w:val="24"/>
-          <w:szCs w:val="24"/>
-          <w:lang w:eastAsia="en-GB"/>
-        </w:rPr>
-      </w:pPr>
-    </w:p>
-    <w:p>
-      <w:pPr>
-        <w:shd w:val="clear" w:color="auto" w:fill="FFFFFF"/>
-        <w:spacing w:before="100" w:beforeAutospacing="1" w:after="100" w:afterAutospacing="1" w:line="240" w:lineRule="auto"/>
-        <w:rPr>
-          <w:rFonts w:ascii="Times New Roman" w:eastAsia="Times New Roman" w:hAnsi="Times New Roman" w:cs="Times New Roman"/>
-          <w:color w:val="000000"/>
-          <w:sz w:val="24"/>
-          <w:szCs w:val="24"/>
-          <w:lang w:eastAsia="en-GB"/>
-        </w:rPr>
-      </w:pPr>
-    </w:p>
-    <w:p>
-      <w:pPr>
-        <w:shd w:val="clear" w:color="auto" w:fill="FFFFFF"/>
-        <w:spacing w:before="100" w:beforeAutospacing="1" w:after="100" w:afterAutospacing="1" w:line="240" w:lineRule="auto"/>
-        <w:rPr>
-          <w:rFonts w:ascii="Times New Roman" w:eastAsia="Times New Roman" w:hAnsi="Times New Roman" w:cs="Times New Roman"/>
-          <w:color w:val="000000"/>
-          <w:sz w:val="24"/>
-          <w:szCs w:val="24"/>
-          <w:lang w:eastAsia="en-GB"/>
-        </w:rPr>
-      </w:pPr>
-    </w:p>
-    <w:p>
-      <w:pPr>
-        <w:shd w:val="clear" w:color="auto" w:fill="FFFFFF"/>
-        <w:spacing w:before="100" w:beforeAutospacing="1" w:after="100" w:afterAutospacing="1" w:line="240" w:lineRule="auto"/>
-        <w:rPr>
-          <w:rFonts w:ascii="Times New Roman" w:eastAsia="Times New Roman" w:hAnsi="Times New Roman" w:cs="Times New Roman"/>
-          <w:color w:val="000000"/>
-          <w:sz w:val="24"/>
-          <w:szCs w:val="24"/>
-          <w:lang w:eastAsia="en-GB"/>
-        </w:rPr>
-      </w:pPr>
-    </w:p>
-    <w:p>
-      <w:pPr>
-        <w:shd w:val="clear" w:color="auto" w:fill="FFFFFF"/>
-        <w:spacing w:before="100" w:beforeAutospacing="1" w:after="100" w:afterAutospacing="1" w:line="240" w:lineRule="auto"/>
-        <w:rPr>
-          <w:rFonts w:ascii="Times New Roman" w:eastAsia="Times New Roman" w:hAnsi="Times New Roman" w:cs="Times New Roman"/>
-          <w:color w:val="000000"/>
-          <w:sz w:val="24"/>
-          <w:szCs w:val="24"/>
-          <w:lang w:eastAsia="en-GB"/>
-        </w:rPr>
-      </w:pPr>
-    </w:p>
-    <w:p>
-      <w:pPr>
-        <w:shd w:val="clear" w:color="auto" w:fill="FFFFFF"/>
-        <w:spacing w:before="100" w:beforeAutospacing="1" w:after="100" w:afterAutospacing="1" w:line="240" w:lineRule="auto"/>
-        <w:rPr>
-          <w:rFonts w:ascii="Times New Roman" w:eastAsia="Times New Roman" w:hAnsi="Times New Roman" w:cs="Times New Roman"/>
-          <w:color w:val="000000"/>
-          <w:sz w:val="24"/>
-          <w:szCs w:val="24"/>
-          <w:lang w:eastAsia="en-GB"/>
-        </w:rPr>
-      </w:pPr>
-    </w:p>
-    <w:p>
-      <w:pPr>
         <w:ind w:left="720" w:hanging="720"/>
         <w:rPr>
           <w:rFonts w:ascii="Times New Roman" w:eastAsia="Times New Roman" w:hAnsi="Times New Roman" w:cs="Times New Roman"/>
@@ -1908,6 +1882,7 @@
           <w:sz w:val="24"/>
           <w:szCs w:val="24"/>
         </w:rPr>
+        <w:lastRenderedPageBreak/>
         <w:t>Task # 3:</w:t>
       </w:r>
     </w:p>
@@ -1962,45 +1937,88 @@
     </w:p>
     <w:p>
       <w:pPr>
+        <w:ind w:left="720" w:hanging="720"/>
+        <w:rPr>
+          <w:rFonts w:ascii="Times New Roman" w:eastAsia="Times New Roman" w:hAnsi="Times New Roman" w:cs="Times New Roman"/>
+          <w:b/>
+          <w:sz w:val="24"/>
+          <w:szCs w:val="24"/>
+        </w:rPr>
+      </w:pPr>
+      <w:r>
+        <w:rPr>
+          <w:rFonts w:ascii="Times New Roman" w:eastAsia="Times New Roman" w:hAnsi="Times New Roman" w:cs="Times New Roman"/>
+          <w:b/>
+          <w:sz w:val="24"/>
+          <w:szCs w:val="24"/>
+        </w:rPr>
+        <w:t>Output:</w:t>
+      </w:r>
+    </w:p>
+    <w:p>
+      <w:pPr>
         <w:ind w:hanging="11"/>
-        <w:jc w:val="both"/>
+        <w:jc w:val="center"/>
         <w:rPr>
           <w:rFonts w:ascii="Times New Roman" w:hAnsi="Times New Roman" w:cs="Times New Roman"/>
           <w:sz w:val="24"/>
           <w:szCs w:val="24"/>
         </w:rPr>
       </w:pPr>
-    </w:p>
-    <w:p>
-      <w:pPr>
-        <w:ind w:left="720" w:hanging="720"/>
-        <w:rPr>
-          <w:rFonts w:ascii="Times New Roman" w:eastAsia="Times New Roman" w:hAnsi="Times New Roman" w:cs="Times New Roman"/>
-          <w:b/>
-          <w:sz w:val="24"/>
-          <w:szCs w:val="24"/>
-        </w:rPr>
-      </w:pPr>
-      <w:r>
-        <w:rPr>
-          <w:rFonts w:ascii="Times New Roman" w:eastAsia="Times New Roman" w:hAnsi="Times New Roman" w:cs="Times New Roman"/>
-          <w:b/>
-          <w:sz w:val="24"/>
-          <w:szCs w:val="24"/>
-        </w:rPr>
-        <w:t>Output:</w:t>
-      </w:r>
-    </w:p>
-    <w:p>
-      <w:pPr>
-        <w:ind w:hanging="11"/>
-        <w:jc w:val="both"/>
-        <w:rPr>
-          <w:rFonts w:ascii="Times New Roman" w:hAnsi="Times New Roman" w:cs="Times New Roman"/>
-          <w:sz w:val="24"/>
-          <w:szCs w:val="24"/>
-        </w:rPr>
-      </w:pPr>
+      <w:r>
+        <w:rPr>
+          <w:noProof/>
+        </w:rPr>
+        <w:drawing>
+          <wp:inline distT="0" distB="0" distL="0" distR="0" wp14:anchorId="44D31A56" wp14:editId="75859057">
+            <wp:extent cx="6400800" cy="3598545"/>
+            <wp:effectExtent l="76200" t="76200" r="133350" b="135255"/>
+            <wp:docPr id="5" name="Picture 5"/>
+            <wp:cNvGraphicFramePr>
+              <a:graphicFrameLocks xmlns:a="http://schemas.openxmlformats.org/drawingml/2006/main" noChangeAspect="1"/>
+            </wp:cNvGraphicFramePr>
+            <a:graphic xmlns:a="http://schemas.openxmlformats.org/drawingml/2006/main">
+              <a:graphicData uri="http://schemas.openxmlformats.org/drawingml/2006/picture">
+                <pic:pic xmlns:pic="http://schemas.openxmlformats.org/drawingml/2006/picture">
+                  <pic:nvPicPr>
+                    <pic:cNvPr id="1" name=""/>
+                    <pic:cNvPicPr/>
+                  </pic:nvPicPr>
+                  <pic:blipFill>
+                    <a:blip r:embed="rId9"/>
+                    <a:stretch>
+                      <a:fillRect/>
+                    </a:stretch>
+                  </pic:blipFill>
+                  <pic:spPr>
+                    <a:xfrm>
+                      <a:off x="0" y="0"/>
+                      <a:ext cx="6400800" cy="3598545"/>
+                    </a:xfrm>
+                    <a:prstGeom prst="rect">
+                      <a:avLst/>
+                    </a:prstGeom>
+                    <a:ln w="38100" cap="sq">
+                      <a:solidFill>
+                        <a:srgbClr val="000000"/>
+                      </a:solidFill>
+                      <a:prstDash val="solid"/>
+                      <a:miter lim="800000"/>
+                    </a:ln>
+                    <a:effectLst>
+                      <a:outerShdw blurRad="50800" dist="38100" dir="2700000" algn="tl" rotWithShape="0">
+                        <a:srgbClr val="000000">
+                          <a:alpha val="43000"/>
+                        </a:srgbClr>
+                      </a:outerShdw>
+                    </a:effectLst>
+                  </pic:spPr>
+                </pic:pic>
+              </a:graphicData>
+            </a:graphic>
+          </wp:inline>
+        </w:drawing>
+      </w:r>
     </w:p>
     <w:p>
       <w:pPr>

</xml_diff>